<commit_message>
docs and some small updates
</commit_message>
<xml_diff>
--- a/Docs/Stat List.docx
+++ b/Docs/Stat List.docx
@@ -171,54 +171,51 @@
         </w:numPr>
       </w:pPr>
       <w:r>
-        <w:t>Bliss</w:t>
-      </w:r>
-      <w:r>
-        <w:t xml:space="preserve"> (Summons)</w:t>
-      </w:r>
-    </w:p>
-    <w:p>
-      <w:pPr>
-        <w:pStyle w:val="ListParagraph"/>
-        <w:numPr>
-          <w:ilvl w:val="2"/>
-          <w:numId w:val="1"/>
-        </w:numPr>
-      </w:pPr>
-      <w:r>
-        <w:t xml:space="preserve">Increased </w:t>
-      </w:r>
-      <w:r>
-        <w:t>Summon Max HP</w:t>
-      </w:r>
-    </w:p>
-    <w:p>
-      <w:pPr>
-        <w:pStyle w:val="ListParagraph"/>
-        <w:numPr>
-          <w:ilvl w:val="2"/>
-          <w:numId w:val="1"/>
-        </w:numPr>
-      </w:pPr>
-      <w:r>
-        <w:t>Increase Summon Max GP</w:t>
-      </w:r>
-    </w:p>
-    <w:p>
-      <w:pPr>
-        <w:pStyle w:val="ListParagraph"/>
-        <w:numPr>
-          <w:ilvl w:val="2"/>
-          <w:numId w:val="1"/>
-        </w:numPr>
-      </w:pPr>
-      <w:r>
-        <w:t>Increase Sum</w:t>
+        <w:t>Mercy</w:t>
       </w:r>
       <w:bookmarkStart w:id="0" w:name="_GoBack"/>
       <w:bookmarkEnd w:id="0"/>
       <w:r>
-        <w:t xml:space="preserve">mon </w:t>
+        <w:t xml:space="preserve"> (Summons)</w:t>
+      </w:r>
+    </w:p>
+    <w:p>
+      <w:pPr>
+        <w:pStyle w:val="ListParagraph"/>
+        <w:numPr>
+          <w:ilvl w:val="2"/>
+          <w:numId w:val="1"/>
+        </w:numPr>
+      </w:pPr>
+      <w:r>
+        <w:t xml:space="preserve">Increased </w:t>
+      </w:r>
+      <w:r>
+        <w:t>Summon Max HP</w:t>
+      </w:r>
+    </w:p>
+    <w:p>
+      <w:pPr>
+        <w:pStyle w:val="ListParagraph"/>
+        <w:numPr>
+          <w:ilvl w:val="2"/>
+          <w:numId w:val="1"/>
+        </w:numPr>
+      </w:pPr>
+      <w:r>
+        <w:t>Increase Summon Max GP</w:t>
+      </w:r>
+    </w:p>
+    <w:p>
+      <w:pPr>
+        <w:pStyle w:val="ListParagraph"/>
+        <w:numPr>
+          <w:ilvl w:val="2"/>
+          <w:numId w:val="1"/>
+        </w:numPr>
+      </w:pPr>
+      <w:r>
+        <w:t xml:space="preserve">Increase Summon </w:t>
       </w:r>
       <w:r>
         <w:t>Melee Damage</w:t>

</xml_diff>